<commit_message>
Fix weekly schedule to match syllabus document exactly
- Correct all week topics on homepage and presentations page
- Remove erroneous "Workshop" from assignment due dates
- Update remainder of course schedule with correct dates and activities
- Add spring break notation for March 27
</commit_message>
<xml_diff>
--- a/27.02.2025_Eindwerkstuk-updated-scd.docx
+++ b/27.02.2025_Eindwerkstuk-updated-scd.docx
@@ -90,38 +90,6 @@
           <w:szCs w:val="32"/>
         </w:rPr>
         <w:t xml:space="preserve"> (Spring)</w:t>
-      </w:r>
-      <w:r>
-        <w:rPr>
-          <w:rFonts w:ascii="Times New Roman" w:eastAsia="Times New Roman" w:hAnsi="Times New Roman" w:cs="Times New Roman"/>
-          <w:sz w:val="32"/>
-          <w:szCs w:val="32"/>
-        </w:rPr>
-        <w:t xml:space="preserve"> </w:t>
-      </w:r>
-      <w:r>
-        <w:rPr>
-          <w:rFonts w:ascii="Times New Roman" w:eastAsia="Times New Roman" w:hAnsi="Times New Roman" w:cs="Times New Roman"/>
-          <w:sz w:val="32"/>
-          <w:szCs w:val="32"/>
-        </w:rPr>
-        <w:t>–</w:t>
-      </w:r>
-      <w:r>
-        <w:rPr>
-          <w:rFonts w:ascii="Times New Roman" w:eastAsia="Times New Roman" w:hAnsi="Times New Roman" w:cs="Times New Roman"/>
-          <w:sz w:val="32"/>
-          <w:szCs w:val="32"/>
-        </w:rPr>
-        <w:t xml:space="preserve"> Prelimina</w:t>
-      </w:r>
-      <w:r>
-        <w:rPr>
-          <w:rFonts w:ascii="Times New Roman" w:eastAsia="Times New Roman" w:hAnsi="Times New Roman" w:cs="Times New Roman"/>
-          <w:sz w:val="32"/>
-          <w:szCs w:val="32"/>
-        </w:rPr>
-        <w:t>ry Syllabus (TBC)</w:t>
       </w:r>
     </w:p>
     <w:p>
@@ -343,19 +311,11 @@
         </w:rPr>
         <w:t xml:space="preserve">Attendance </w:t>
       </w:r>
-      <w:proofErr w:type="gramStart"/>
-      <w:r>
-        <w:rPr>
-          <w:rFonts w:ascii="Times New Roman" w:eastAsia="Times New Roman" w:hAnsi="Times New Roman" w:cs="Times New Roman"/>
-        </w:rPr>
-        <w:t>in</w:t>
-      </w:r>
-      <w:proofErr w:type="gramEnd"/>
-      <w:r>
-        <w:rPr>
-          <w:rFonts w:ascii="Times New Roman" w:eastAsia="Times New Roman" w:hAnsi="Times New Roman" w:cs="Times New Roman"/>
-        </w:rPr>
-        <w:t xml:space="preserve"> this course </w:t>
+      <w:r>
+        <w:rPr>
+          <w:rFonts w:ascii="Times New Roman" w:eastAsia="Times New Roman" w:hAnsi="Times New Roman" w:cs="Times New Roman"/>
+        </w:rPr>
+        <w:t xml:space="preserve">in this course </w:t>
       </w:r>
       <w:r>
         <w:rPr>
@@ -650,21 +610,7 @@
         <w:rPr>
           <w:rFonts w:ascii="Times New Roman" w:eastAsia="Times New Roman" w:hAnsi="Times New Roman" w:cs="Times New Roman"/>
         </w:rPr>
-        <w:t xml:space="preserve">Design and conduct </w:t>
-      </w:r>
-      <w:proofErr w:type="gramStart"/>
-      <w:r>
-        <w:rPr>
-          <w:rFonts w:ascii="Times New Roman" w:eastAsia="Times New Roman" w:hAnsi="Times New Roman" w:cs="Times New Roman"/>
-        </w:rPr>
-        <w:t>a supervised</w:t>
-      </w:r>
-      <w:proofErr w:type="gramEnd"/>
-      <w:r>
-        <w:rPr>
-          <w:rFonts w:ascii="Times New Roman" w:eastAsia="Times New Roman" w:hAnsi="Times New Roman" w:cs="Times New Roman"/>
-        </w:rPr>
-        <w:t xml:space="preserve"> research study, </w:t>
+        <w:t xml:space="preserve">Design and conduct a supervised research study, </w:t>
       </w:r>
       <w:r>
         <w:rPr>
@@ -1209,21 +1155,7 @@
         <w:rPr>
           <w:rFonts w:ascii="Times New Roman" w:eastAsia="Times New Roman" w:hAnsi="Times New Roman" w:cs="Times New Roman"/>
         </w:rPr>
-        <w:t xml:space="preserve"> More guidance will be provided </w:t>
-      </w:r>
-      <w:proofErr w:type="gramStart"/>
-      <w:r>
-        <w:rPr>
-          <w:rFonts w:ascii="Times New Roman" w:eastAsia="Times New Roman" w:hAnsi="Times New Roman" w:cs="Times New Roman"/>
-        </w:rPr>
-        <w:t>in</w:t>
-      </w:r>
-      <w:proofErr w:type="gramEnd"/>
-      <w:r>
-        <w:rPr>
-          <w:rFonts w:ascii="Times New Roman" w:eastAsia="Times New Roman" w:hAnsi="Times New Roman" w:cs="Times New Roman"/>
-        </w:rPr>
-        <w:t xml:space="preserve"> the course.</w:t>
+        <w:t xml:space="preserve"> More guidance will be provided in the course.</w:t>
       </w:r>
     </w:p>
     <w:p>
@@ -1283,21 +1215,7 @@
         <w:rPr>
           <w:rFonts w:ascii="Times New Roman" w:eastAsia="Times New Roman" w:hAnsi="Times New Roman" w:cs="Times New Roman"/>
         </w:rPr>
-        <w:t xml:space="preserve">No student should be prevented from learning due to a disability, either of a physical or mental nature. If you would like to request academic </w:t>
-      </w:r>
-      <w:proofErr w:type="gramStart"/>
-      <w:r>
-        <w:rPr>
-          <w:rFonts w:ascii="Times New Roman" w:eastAsia="Times New Roman" w:hAnsi="Times New Roman" w:cs="Times New Roman"/>
-        </w:rPr>
-        <w:t>accommodations</w:t>
-      </w:r>
-      <w:proofErr w:type="gramEnd"/>
-      <w:r>
-        <w:rPr>
-          <w:rFonts w:ascii="Times New Roman" w:eastAsia="Times New Roman" w:hAnsi="Times New Roman" w:cs="Times New Roman"/>
-        </w:rPr>
-        <w:t xml:space="preserve"> due to a disability, please meet with </w:t>
+        <w:t xml:space="preserve">No student should be prevented from learning due to a disability, either of a physical or mental nature. If you would like to request academic accommodations due to a disability, please meet with </w:t>
       </w:r>
       <w:r>
         <w:rPr>
@@ -1323,19 +1241,11 @@
         </w:rPr>
         <w:t xml:space="preserve"> can discuss </w:t>
       </w:r>
-      <w:proofErr w:type="gramStart"/>
-      <w:r>
-        <w:rPr>
-          <w:rFonts w:ascii="Times New Roman" w:eastAsia="Times New Roman" w:hAnsi="Times New Roman" w:cs="Times New Roman"/>
-        </w:rPr>
-        <w:t>accommodations</w:t>
-      </w:r>
-      <w:proofErr w:type="gramEnd"/>
-      <w:r>
-        <w:rPr>
-          <w:rFonts w:ascii="Times New Roman" w:eastAsia="Times New Roman" w:hAnsi="Times New Roman" w:cs="Times New Roman"/>
-        </w:rPr>
-        <w:t xml:space="preserve">, in addition to obliging the </w:t>
+      <w:r>
+        <w:rPr>
+          <w:rFonts w:ascii="Times New Roman" w:eastAsia="Times New Roman" w:hAnsi="Times New Roman" w:cs="Times New Roman"/>
+        </w:rPr>
+        <w:t xml:space="preserve">accommodations, in addition to obliging the </w:t>
       </w:r>
       <w:r>
         <w:rPr>
@@ -2086,21 +1996,7 @@
         <w:rPr>
           <w:rFonts w:ascii="Times New Roman" w:eastAsia="Times New Roman" w:hAnsi="Times New Roman" w:cs="Times New Roman"/>
         </w:rPr>
-        <w:t xml:space="preserve">Introduction: Present the finalized research question, a detailed research problem, and </w:t>
-      </w:r>
-      <w:proofErr w:type="gramStart"/>
-      <w:r>
-        <w:rPr>
-          <w:rFonts w:ascii="Times New Roman" w:eastAsia="Times New Roman" w:hAnsi="Times New Roman" w:cs="Times New Roman"/>
-        </w:rPr>
-        <w:t>the motivation</w:t>
-      </w:r>
-      <w:proofErr w:type="gramEnd"/>
-      <w:r>
-        <w:rPr>
-          <w:rFonts w:ascii="Times New Roman" w:eastAsia="Times New Roman" w:hAnsi="Times New Roman" w:cs="Times New Roman"/>
-        </w:rPr>
-        <w:t xml:space="preserve"> for the study. Explain the identified gap in the literature and the significance of addressing it.</w:t>
+        <w:t>Introduction: Present the finalized research question, a detailed research problem, and the motivation for the study. Explain the identified gap in the literature and the significance of addressing it.</w:t>
       </w:r>
     </w:p>
     <w:p>
@@ -2543,63 +2439,21 @@
         <w:rPr>
           <w:rFonts w:ascii="Times New Roman" w:eastAsia="Times New Roman" w:hAnsi="Times New Roman" w:cs="Times New Roman"/>
         </w:rPr>
-        <w:t xml:space="preserve"> no thesis can be submitted without being written in the context of this thesis seminar. Once a student passes the thesis seminar, this opens the door to submission of a final version of the thesis by the deadline of June 1, 2022 (BA eindwerkstuk, 10EC). This final version then undergoes separate assessment by a thesis committee, which is composed of a thesis supervisor (First Reader) and another faculty member (Second Reader). In other words, receiving a passing grade for this thesis seminar does not guarantee that the final version of the thesis will also pass. To pass this course, students must receive an overall mark of 5.50 (=6) or higher and a passing grade for </w:t>
-      </w:r>
-      <w:proofErr w:type="gramStart"/>
-      <w:r>
-        <w:rPr>
-          <w:rFonts w:ascii="Times New Roman" w:eastAsia="Times New Roman" w:hAnsi="Times New Roman" w:cs="Times New Roman"/>
-        </w:rPr>
-        <w:t>assignment #</w:t>
-      </w:r>
-      <w:proofErr w:type="gramEnd"/>
-      <w:r>
-        <w:rPr>
-          <w:rFonts w:ascii="Times New Roman" w:eastAsia="Times New Roman" w:hAnsi="Times New Roman" w:cs="Times New Roman"/>
-        </w:rPr>
-        <w:t xml:space="preserve">3 (5.5 or higher). Students who failed the course (receiving an overall mark of 5.49 [=5] or lower) or who failed the assignment #3 must take a resit. The instructor will announce a specific due date for a resit draft, while students who receive a </w:t>
-      </w:r>
-      <w:proofErr w:type="gramStart"/>
-      <w:r>
-        <w:rPr>
-          <w:rFonts w:ascii="Times New Roman" w:eastAsia="Times New Roman" w:hAnsi="Times New Roman" w:cs="Times New Roman"/>
-        </w:rPr>
-        <w:t>fail</w:t>
-      </w:r>
-      <w:proofErr w:type="gramEnd"/>
-      <w:r>
-        <w:rPr>
-          <w:rFonts w:ascii="Times New Roman" w:eastAsia="Times New Roman" w:hAnsi="Times New Roman" w:cs="Times New Roman"/>
-        </w:rPr>
-        <w:t xml:space="preserve"> grade for this course are obliged to take another seminar in the following or a later year</w:t>
-      </w:r>
-    </w:p>
-    <w:p>
-      <w:pPr>
-        <w:spacing w:line="240" w:lineRule="auto"/>
-        <w:rPr>
-          <w:rFonts w:ascii="Times New Roman" w:eastAsia="Times New Roman" w:hAnsi="Times New Roman" w:cs="Times New Roman"/>
-        </w:rPr>
-      </w:pPr>
-      <w:r>
-        <w:rPr>
-          <w:rFonts w:ascii="Times New Roman" w:eastAsia="Times New Roman" w:hAnsi="Times New Roman" w:cs="Times New Roman"/>
-        </w:rPr>
-        <w:t xml:space="preserve">The course is an integrated whole. All categories must be completed in the same academic year. No partial marks can be carried over into following years. Students may make an individual appointment with the instructor within two weeks after the announcement of the grades </w:t>
-      </w:r>
-      <w:proofErr w:type="gramStart"/>
-      <w:r>
-        <w:rPr>
-          <w:rFonts w:ascii="Times New Roman" w:eastAsia="Times New Roman" w:hAnsi="Times New Roman" w:cs="Times New Roman"/>
-        </w:rPr>
-        <w:t>in order to</w:t>
-      </w:r>
-      <w:proofErr w:type="gramEnd"/>
-      <w:r>
-        <w:rPr>
-          <w:rFonts w:ascii="Times New Roman" w:eastAsia="Times New Roman" w:hAnsi="Times New Roman" w:cs="Times New Roman"/>
-        </w:rPr>
-        <w:t xml:space="preserve"> view the results in detail.</w:t>
+        <w:t xml:space="preserve"> no thesis can be submitted without being written in the context of this thesis seminar. Once a student passes the thesis seminar, this opens the door to submission of a final version of the thesis by the deadline of June 1, 2022 (BA eindwerkstuk, 10EC). This final version then undergoes separate assessment by a thesis committee, which is composed of a thesis supervisor (First Reader) and another faculty member (Second Reader). In other words, receiving a passing grade for this thesis seminar does not guarantee that the final version of the thesis will also pass. To pass this course, students must receive an overall mark of 5.50 (=6) or higher and a passing grade for assignment #3 (5.5 or higher). Students who failed the course (receiving an overall mark of 5.49 [=5] or lower) or who failed the assignment #3 must take a resit. The instructor will announce a specific due date for a resit draft, while students who receive a fail grade for this course are obliged to take another seminar in the following or a later year</w:t>
+      </w:r>
+    </w:p>
+    <w:p>
+      <w:pPr>
+        <w:spacing w:line="240" w:lineRule="auto"/>
+        <w:rPr>
+          <w:rFonts w:ascii="Times New Roman" w:eastAsia="Times New Roman" w:hAnsi="Times New Roman" w:cs="Times New Roman"/>
+        </w:rPr>
+      </w:pPr>
+      <w:r>
+        <w:rPr>
+          <w:rFonts w:ascii="Times New Roman" w:eastAsia="Times New Roman" w:hAnsi="Times New Roman" w:cs="Times New Roman"/>
+        </w:rPr>
+        <w:t>The course is an integrated whole. All categories must be completed in the same academic year. No partial marks can be carried over into following years. Students may make an individual appointment with the instructor within two weeks after the announcement of the grades in order to view the results in detail.</w:t>
       </w:r>
     </w:p>
     <w:p>
@@ -2916,7 +2770,7 @@
         <w:rPr>
           <w:noProof/>
         </w:rPr>
-        <w:pict w14:anchorId="5D83D69D">
+        <w:pict w14:anchorId="0ED6C4CB">
           <v:rect id="_x0000_i1025" alt="" style="width:468pt;height:.05pt;mso-width-percent:0;mso-height-percent:0;mso-width-percent:0;mso-height-percent:0" o:hralign="center" o:hrstd="t" o:hr="t" fillcolor="#a0a0a0" stroked="f"/>
         </w:pict>
       </w:r>
@@ -3010,21 +2864,7 @@
         <w:rPr>
           <w:rFonts w:ascii="Times New Roman" w:eastAsia="Times New Roman" w:hAnsi="Times New Roman" w:cs="Times New Roman"/>
         </w:rPr>
-        <w:t xml:space="preserve">Learn how to identify a research problem or gap in </w:t>
-      </w:r>
-      <w:proofErr w:type="gramStart"/>
-      <w:r>
-        <w:rPr>
-          <w:rFonts w:ascii="Times New Roman" w:eastAsia="Times New Roman" w:hAnsi="Times New Roman" w:cs="Times New Roman"/>
-        </w:rPr>
-        <w:t>the literature</w:t>
-      </w:r>
-      <w:proofErr w:type="gramEnd"/>
-      <w:r>
-        <w:rPr>
-          <w:rFonts w:ascii="Times New Roman" w:eastAsia="Times New Roman" w:hAnsi="Times New Roman" w:cs="Times New Roman"/>
-        </w:rPr>
-        <w:t>.</w:t>
+        <w:t>Learn how to identify a research problem or gap in the literature.</w:t>
       </w:r>
     </w:p>
     <w:p>
@@ -11348,6 +11188,7 @@
   <w:style w:type="character" w:default="1" w:styleId="DefaultParagraphFont">
     <w:name w:val="Default Paragraph Font"/>
     <w:uiPriority w:val="1"/>
+    <w:semiHidden/>
     <w:unhideWhenUsed/>
   </w:style>
   <w:style w:type="table" w:default="1" w:styleId="TableNormal">

</xml_diff>

<commit_message>
Multiple updates to improve site accuracy and consistency
- Add instructor email to homepage
- Clean up weekly schedule: remove extra text after assignment dates, use dash for deadline-only rows
- Add week 6 pre-recorded lecture to presentations page
- Update BA Final Paper Koreastudies Prospectus link
- Fix plagiarism regulations link on protocol page
- Add intro text to protocol and style guide noting PDF download for complete info
- Fix TOC sidebar font to be more consistent (smaller, sans-serif)
- Ensure remainder of course schedule matches homepage
</commit_message>
<xml_diff>
--- a/27.02.2025_Eindwerkstuk-updated-scd.docx
+++ b/27.02.2025_Eindwerkstuk-updated-scd.docx
@@ -2,6 +2,46 @@
 <file path=word/document.xml><?xml version="1.0" encoding="utf-8"?>
 <w:document xmlns:wpc="http://schemas.microsoft.com/office/word/2010/wordprocessingCanvas" xmlns:cx="http://schemas.microsoft.com/office/drawing/2014/chartex" xmlns:cx1="http://schemas.microsoft.com/office/drawing/2015/9/8/chartex" xmlns:cx2="http://schemas.microsoft.com/office/drawing/2015/10/21/chartex" xmlns:cx3="http://schemas.microsoft.com/office/drawing/2016/5/9/chartex" xmlns:cx4="http://schemas.microsoft.com/office/drawing/2016/5/10/chartex" xmlns:cx5="http://schemas.microsoft.com/office/drawing/2016/5/11/chartex" xmlns:cx6="http://schemas.microsoft.com/office/drawing/2016/5/12/chartex" xmlns:cx7="http://schemas.microsoft.com/office/drawing/2016/5/13/chartex" xmlns:cx8="http://schemas.microsoft.com/office/drawing/2016/5/14/chartex" xmlns:mc="http://schemas.openxmlformats.org/markup-compatibility/2006" xmlns:aink="http://schemas.microsoft.com/office/drawing/2016/ink" xmlns:am3d="http://schemas.microsoft.com/office/drawing/2017/model3d" xmlns:o="urn:schemas-microsoft-com:office:office" xmlns:oel="http://schemas.microsoft.com/office/2019/extlst" xmlns:r="http://schemas.openxmlformats.org/officeDocument/2006/relationships" xmlns:m="http://schemas.openxmlformats.org/officeDocument/2006/math" xmlns:v="urn:schemas-microsoft-com:vml" xmlns:wp14="http://schemas.microsoft.com/office/word/2010/wordprocessingDrawing" xmlns:wp="http://schemas.openxmlformats.org/drawingml/2006/wordprocessingDrawing" xmlns:w10="urn:schemas-microsoft-com:office:word" xmlns:w="http://schemas.openxmlformats.org/wordprocessingml/2006/main" xmlns:w14="http://schemas.microsoft.com/office/word/2010/wordml" xmlns:w15="http://schemas.microsoft.com/office/word/2012/wordml" xmlns:w16cex="http://schemas.microsoft.com/office/word/2018/wordml/cex" xmlns:w16cid="http://schemas.microsoft.com/office/word/2016/wordml/cid" xmlns:w16="http://schemas.microsoft.com/office/word/2018/wordml" xmlns:w16du="http://schemas.microsoft.com/office/word/2023/wordml/word16du" xmlns:w16sdtdh="http://schemas.microsoft.com/office/word/2020/wordml/sdtdatahash" xmlns:w16sdtfl="http://schemas.microsoft.com/office/word/2024/wordml/sdtformatlock" xmlns:w16se="http://schemas.microsoft.com/office/word/2015/wordml/symex" xmlns:wpg="http://schemas.microsoft.com/office/word/2010/wordprocessingGroup" xmlns:wpi="http://schemas.microsoft.com/office/word/2010/wordprocessingInk" xmlns:wne="http://schemas.microsoft.com/office/word/2006/wordml" xmlns:wps="http://schemas.microsoft.com/office/word/2010/wordprocessingShape" mc:Ignorable="w14 w15 w16se w16cid w16 w16cex w16sdtdh w16sdtfl w16du wp14">
   <w:body>
+    <w:p>
+      <w:pPr>
+        <w:spacing w:after="0" w:line="240" w:lineRule="auto"/>
+        <w:rPr>
+          <w:rFonts w:ascii="Times New Roman" w:eastAsia="Times New Roman" w:hAnsi="Times New Roman" w:cs="Times New Roman"/>
+          <w:kern w:val="0"/>
+          <w14:ligatures w14:val="none"/>
+        </w:rPr>
+      </w:pPr>
+      <w:r>
+        <w:rPr>
+          <w:rFonts w:ascii="Times New Roman" w:eastAsia="Times New Roman" w:hAnsi="Times New Roman" w:cs="Times New Roman"/>
+          <w:kern w:val="0"/>
+          <w14:ligatures w14:val="none"/>
+        </w:rPr>
+        <w:t xml:space="preserve">Okay, a few additional changes: </w:t>
+      </w:r>
+    </w:p>
+    <w:p>
+      <w:pPr>
+        <w:numPr>
+          <w:ilvl w:val="0"/>
+          <w:numId w:val="30"/>
+        </w:numPr>
+        <w:spacing w:before="100" w:beforeAutospacing="1" w:after="100" w:afterAutospacing="1" w:line="240" w:lineRule="auto"/>
+        <w:rPr>
+          <w:rFonts w:ascii="Times New Roman" w:eastAsia="Times New Roman" w:hAnsi="Times New Roman" w:cs="Times New Roman"/>
+          <w:kern w:val="0"/>
+          <w14:ligatures w14:val="none"/>
+        </w:rPr>
+      </w:pPr>
+      <w:r>
+        <w:rPr>
+          <w:rFonts w:ascii="Times New Roman" w:eastAsia="Times New Roman" w:hAnsi="Times New Roman" w:cs="Times New Roman"/>
+          <w:kern w:val="0"/>
+          <w14:ligatures w14:val="none"/>
+        </w:rPr>
+        <w:t>On the weekly schedule on the landing page after assignment number one due, you don't need anything after that. Like, no class plan meeting with supervisor, you don't need to say that there. Those are just assignment due dates.</w:t>
+      </w:r>
+    </w:p>
     <w:p>
       <w:pPr>
         <w:spacing w:line="240" w:lineRule="auto"/>
@@ -248,6 +288,9 @@
     </w:p>
     <w:p>
       <w:pPr>
+        <w:tabs>
+          <w:tab w:val="left" w:pos="2579"/>
+        </w:tabs>
         <w:spacing w:after="0" w:line="240" w:lineRule="auto"/>
         <w:rPr>
           <w:rFonts w:ascii="Times New Roman" w:eastAsia="Times New Roman" w:hAnsi="Times New Roman" w:cs="Times New Roman"/>
@@ -257,6 +300,16 @@
           <w:szCs w:val="28"/>
         </w:rPr>
       </w:pPr>
+      <w:r>
+        <w:rPr>
+          <w:rFonts w:ascii="Times New Roman" w:eastAsia="Times New Roman" w:hAnsi="Times New Roman" w:cs="Times New Roman"/>
+          <w:b/>
+          <w:bCs/>
+          <w:sz w:val="28"/>
+          <w:szCs w:val="28"/>
+        </w:rPr>
+        <w:tab/>
+      </w:r>
     </w:p>
     <w:p>
       <w:pPr>
@@ -610,6 +663,7 @@
         <w:rPr>
           <w:rFonts w:ascii="Times New Roman" w:eastAsia="Times New Roman" w:hAnsi="Times New Roman" w:cs="Times New Roman"/>
         </w:rPr>
+        <w:lastRenderedPageBreak/>
         <w:t xml:space="preserve">Design and conduct a supervised research study, </w:t>
       </w:r>
       <w:r>
@@ -692,7 +746,6 @@
           <w:sz w:val="28"/>
           <w:szCs w:val="28"/>
         </w:rPr>
-        <w:lastRenderedPageBreak/>
         <w:t>Evaluation</w:t>
       </w:r>
     </w:p>
@@ -1391,6 +1444,7 @@
         <w:rPr>
           <w:rFonts w:ascii="Times New Roman" w:eastAsia="Times New Roman" w:hAnsi="Times New Roman" w:cs="Times New Roman"/>
         </w:rPr>
+        <w:lastRenderedPageBreak/>
         <w:t>Missing more than three sessions during the semester may result in being barred from further attendance and may lead to your paper not being graded.</w:t>
       </w:r>
     </w:p>
@@ -2312,6 +2366,7 @@
         <w:rPr>
           <w:rFonts w:ascii="Times New Roman" w:eastAsia="Times New Roman" w:hAnsi="Times New Roman" w:cs="Times New Roman"/>
         </w:rPr>
+        <w:lastRenderedPageBreak/>
         <w:t xml:space="preserve">Submit the draft, including previous components (i.e., preliminary draft) that you will have updated by now. The submitted draft should resemble a nearly completed manuscript. </w:t>
       </w:r>
       <w:r>
@@ -2402,7 +2457,6 @@
           <w:i/>
           <w:iCs/>
         </w:rPr>
-        <w:lastRenderedPageBreak/>
         <w:t>Final Thesis (Separate Assessment)</w:t>
       </w:r>
     </w:p>
@@ -2753,7 +2807,6 @@
           <w:sz w:val="32"/>
           <w:szCs w:val="32"/>
         </w:rPr>
-        <w:lastRenderedPageBreak/>
         <w:t>Class Schedule</w:t>
       </w:r>
     </w:p>
@@ -2770,7 +2823,7 @@
         <w:rPr>
           <w:noProof/>
         </w:rPr>
-        <w:pict w14:anchorId="0ED6C4CB">
+        <w:pict w14:anchorId="0B1AF4B8">
           <v:rect id="_x0000_i1025" alt="" style="width:468pt;height:.05pt;mso-width-percent:0;mso-height-percent:0;mso-width-percent:0;mso-height-percent:0" o:hralign="center" o:hrstd="t" o:hr="t" fillcolor="#a0a0a0" stroked="f"/>
         </w:pict>
       </w:r>
@@ -3248,7 +3301,6 @@
           <w:b/>
           <w:bCs/>
         </w:rPr>
-        <w:lastRenderedPageBreak/>
         <w:t>February 1</w:t>
       </w:r>
       <w:r>
@@ -3693,7 +3745,6 @@
           <w:b/>
           <w:bCs/>
         </w:rPr>
-        <w:lastRenderedPageBreak/>
         <w:t>February 2</w:t>
       </w:r>
       <w:r>
@@ -4168,7 +4219,6 @@
           <w:b/>
           <w:bCs/>
         </w:rPr>
-        <w:lastRenderedPageBreak/>
         <w:t>February 2</w:t>
       </w:r>
       <w:r>
@@ -4603,7 +4653,6 @@
           <w:b/>
           <w:bCs/>
         </w:rPr>
-        <w:lastRenderedPageBreak/>
         <w:t xml:space="preserve">Remainder of </w:t>
       </w:r>
       <w:r>
@@ -6118,7 +6167,7 @@
               <v:stroke joinstyle="miter"/>
               <v:path gradientshapeok="t" o:connecttype="rect"/>
             </v:shapetype>
-            <v:shape id="Text Box 2" o:spid="_x0000_s1026" type="#_x0000_t202" alt="Classified as Internal | Intern" style="position:absolute;margin-left:0;margin-top:0;width:142.9pt;height:29.15pt;z-index:251659264;visibility:visible;mso-wrap-style:none;mso-wrap-distance-left:0;mso-wrap-distance-top:0;mso-wrap-distance-right:0;mso-wrap-distance-bottom:0;mso-position-horizontal:left;mso-position-horizontal-relative:page;mso-position-vertical:bottom;mso-position-vertical-relative:page;v-text-anchor:bottom" o:gfxdata="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" filled="f" stroked="f">
+            <v:shape id="Text Box 2" o:spid="_x0000_s1026" type="#_x0000_t202" alt="Classified as Internal | Intern" style="position:absolute;margin-left:0;margin-top:0;width:142.9pt;height:29.15pt;z-index:251659264;visibility:visible;mso-wrap-style:none;mso-wrap-distance-left:0;mso-wrap-distance-top:0;mso-wrap-distance-right:0;mso-wrap-distance-bottom:0;mso-position-horizontal:left;mso-position-horizontal-relative:page;mso-position-vertical:bottom;mso-position-vertical-relative:page;v-text-anchor:bottom" o:gfxdata="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" filled="f" stroked="f">
               <v:textbox style="mso-fit-shape-to-text:t" inset="20pt,0,0,15pt">
                 <w:txbxContent>
                   <w:p>
@@ -6249,7 +6298,7 @@
               <v:stroke joinstyle="miter"/>
               <v:path gradientshapeok="t" o:connecttype="rect"/>
             </v:shapetype>
-            <v:shape id="Text Box 3" o:spid="_x0000_s1027" type="#_x0000_t202" alt="Classified as Internal | Intern" style="position:absolute;left:0;text-align:left;margin-left:0;margin-top:0;width:142.9pt;height:29.15pt;z-index:251660288;visibility:visible;mso-wrap-style:none;mso-wrap-distance-left:0;mso-wrap-distance-top:0;mso-wrap-distance-right:0;mso-wrap-distance-bottom:0;mso-position-horizontal:left;mso-position-horizontal-relative:page;mso-position-vertical:bottom;mso-position-vertical-relative:page;v-text-anchor:bottom" o:gfxdata="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" filled="f" stroked="f">
+            <v:shape id="Text Box 3" o:spid="_x0000_s1027" type="#_x0000_t202" alt="Classified as Internal | Intern" style="position:absolute;left:0;text-align:left;margin-left:0;margin-top:0;width:142.9pt;height:29.15pt;z-index:251660288;visibility:visible;mso-wrap-style:none;mso-wrap-distance-left:0;mso-wrap-distance-top:0;mso-wrap-distance-right:0;mso-wrap-distance-bottom:0;mso-position-horizontal:left;mso-position-horizontal-relative:page;mso-position-vertical:bottom;mso-position-vertical-relative:page;v-text-anchor:bottom" o:gfxdata="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" filled="f" stroked="f">
               <v:textbox style="mso-fit-shape-to-text:t" inset="20pt,0,0,15pt">
                 <w:txbxContent>
                   <w:p>
@@ -6421,7 +6470,7 @@
               <v:stroke joinstyle="miter"/>
               <v:path gradientshapeok="t" o:connecttype="rect"/>
             </v:shapetype>
-            <v:shape id="Text Box 1" o:spid="_x0000_s1028" type="#_x0000_t202" alt="Classified as Internal | Intern" style="position:absolute;margin-left:0;margin-top:0;width:142.9pt;height:29.15pt;z-index:251658240;visibility:visible;mso-wrap-style:none;mso-wrap-distance-left:0;mso-wrap-distance-top:0;mso-wrap-distance-right:0;mso-wrap-distance-bottom:0;mso-position-horizontal:left;mso-position-horizontal-relative:page;mso-position-vertical:bottom;mso-position-vertical-relative:page;v-text-anchor:bottom" o:gfxdata="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" filled="f" stroked="f">
+            <v:shape id="Text Box 1" o:spid="_x0000_s1028" type="#_x0000_t202" alt="Classified as Internal | Intern" style="position:absolute;margin-left:0;margin-top:0;width:142.9pt;height:29.15pt;z-index:251658240;visibility:visible;mso-wrap-style:none;mso-wrap-distance-left:0;mso-wrap-distance-top:0;mso-wrap-distance-right:0;mso-wrap-distance-bottom:0;mso-position-horizontal:left;mso-position-horizontal-relative:page;mso-position-vertical:bottom;mso-position-vertical-relative:page;v-text-anchor:bottom" o:gfxdata="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" filled="f" stroked="f">
               <v:textbox style="mso-fit-shape-to-text:t" inset="20pt,0,0,15pt">
                 <w:txbxContent>
                   <w:p>
@@ -7514,6 +7563,119 @@
     </w:lvl>
   </w:abstractNum>
   <w:abstractNum w:abstractNumId="7" w15:restartNumberingAfterBreak="0">
+    <w:nsid w:val="332C5382"/>
+    <w:multiLevelType w:val="multilevel"/>
+    <w:tmpl w:val="B4A46494"/>
+    <w:lvl w:ilvl="0">
+      <w:start w:val="1"/>
+      <w:numFmt w:val="decimal"/>
+      <w:lvlText w:val="%1."/>
+      <w:lvlJc w:val="left"/>
+      <w:pPr>
+        <w:tabs>
+          <w:tab w:val="num" w:pos="720"/>
+        </w:tabs>
+        <w:ind w:left="720" w:hanging="360"/>
+      </w:pPr>
+    </w:lvl>
+    <w:lvl w:ilvl="1" w:tentative="1">
+      <w:start w:val="1"/>
+      <w:numFmt w:val="decimal"/>
+      <w:lvlText w:val="%2."/>
+      <w:lvlJc w:val="left"/>
+      <w:pPr>
+        <w:tabs>
+          <w:tab w:val="num" w:pos="1440"/>
+        </w:tabs>
+        <w:ind w:left="1440" w:hanging="360"/>
+      </w:pPr>
+    </w:lvl>
+    <w:lvl w:ilvl="2" w:tentative="1">
+      <w:start w:val="1"/>
+      <w:numFmt w:val="decimal"/>
+      <w:lvlText w:val="%3."/>
+      <w:lvlJc w:val="left"/>
+      <w:pPr>
+        <w:tabs>
+          <w:tab w:val="num" w:pos="2160"/>
+        </w:tabs>
+        <w:ind w:left="2160" w:hanging="360"/>
+      </w:pPr>
+    </w:lvl>
+    <w:lvl w:ilvl="3" w:tentative="1">
+      <w:start w:val="1"/>
+      <w:numFmt w:val="decimal"/>
+      <w:lvlText w:val="%4."/>
+      <w:lvlJc w:val="left"/>
+      <w:pPr>
+        <w:tabs>
+          <w:tab w:val="num" w:pos="2880"/>
+        </w:tabs>
+        <w:ind w:left="2880" w:hanging="360"/>
+      </w:pPr>
+    </w:lvl>
+    <w:lvl w:ilvl="4" w:tentative="1">
+      <w:start w:val="1"/>
+      <w:numFmt w:val="decimal"/>
+      <w:lvlText w:val="%5."/>
+      <w:lvlJc w:val="left"/>
+      <w:pPr>
+        <w:tabs>
+          <w:tab w:val="num" w:pos="3600"/>
+        </w:tabs>
+        <w:ind w:left="3600" w:hanging="360"/>
+      </w:pPr>
+    </w:lvl>
+    <w:lvl w:ilvl="5" w:tentative="1">
+      <w:start w:val="1"/>
+      <w:numFmt w:val="decimal"/>
+      <w:lvlText w:val="%6."/>
+      <w:lvlJc w:val="left"/>
+      <w:pPr>
+        <w:tabs>
+          <w:tab w:val="num" w:pos="4320"/>
+        </w:tabs>
+        <w:ind w:left="4320" w:hanging="360"/>
+      </w:pPr>
+    </w:lvl>
+    <w:lvl w:ilvl="6" w:tentative="1">
+      <w:start w:val="1"/>
+      <w:numFmt w:val="decimal"/>
+      <w:lvlText w:val="%7."/>
+      <w:lvlJc w:val="left"/>
+      <w:pPr>
+        <w:tabs>
+          <w:tab w:val="num" w:pos="5040"/>
+        </w:tabs>
+        <w:ind w:left="5040" w:hanging="360"/>
+      </w:pPr>
+    </w:lvl>
+    <w:lvl w:ilvl="7" w:tentative="1">
+      <w:start w:val="1"/>
+      <w:numFmt w:val="decimal"/>
+      <w:lvlText w:val="%8."/>
+      <w:lvlJc w:val="left"/>
+      <w:pPr>
+        <w:tabs>
+          <w:tab w:val="num" w:pos="5760"/>
+        </w:tabs>
+        <w:ind w:left="5760" w:hanging="360"/>
+      </w:pPr>
+    </w:lvl>
+    <w:lvl w:ilvl="8" w:tentative="1">
+      <w:start w:val="1"/>
+      <w:numFmt w:val="decimal"/>
+      <w:lvlText w:val="%9."/>
+      <w:lvlJc w:val="left"/>
+      <w:pPr>
+        <w:tabs>
+          <w:tab w:val="num" w:pos="6480"/>
+        </w:tabs>
+        <w:ind w:left="6480" w:hanging="360"/>
+      </w:pPr>
+    </w:lvl>
+  </w:abstractNum>
+  <w:abstractNum w:abstractNumId="8" w15:restartNumberingAfterBreak="0">
     <w:nsid w:val="342D571E"/>
     <w:multiLevelType w:val="multilevel"/>
     <w:tmpl w:val="B2B2DB2A"/>
@@ -7662,7 +7824,7 @@
       </w:rPr>
     </w:lvl>
   </w:abstractNum>
-  <w:abstractNum w:abstractNumId="8" w15:restartNumberingAfterBreak="0">
+  <w:abstractNum w:abstractNumId="9" w15:restartNumberingAfterBreak="0">
     <w:nsid w:val="3A0E6619"/>
     <w:multiLevelType w:val="multilevel"/>
     <w:tmpl w:val="54E2CAE6"/>
@@ -7779,7 +7941,7 @@
       </w:pPr>
     </w:lvl>
   </w:abstractNum>
-  <w:abstractNum w:abstractNumId="9" w15:restartNumberingAfterBreak="0">
+  <w:abstractNum w:abstractNumId="10" w15:restartNumberingAfterBreak="0">
     <w:nsid w:val="3D0D6162"/>
     <w:multiLevelType w:val="multilevel"/>
     <w:tmpl w:val="676C07DA"/>
@@ -7928,7 +8090,7 @@
       </w:rPr>
     </w:lvl>
   </w:abstractNum>
-  <w:abstractNum w:abstractNumId="10" w15:restartNumberingAfterBreak="0">
+  <w:abstractNum w:abstractNumId="11" w15:restartNumberingAfterBreak="0">
     <w:nsid w:val="3E06BFD0"/>
     <w:multiLevelType w:val="hybridMultilevel"/>
     <w:tmpl w:val="39AE4F64"/>
@@ -8041,7 +8203,7 @@
       </w:rPr>
     </w:lvl>
   </w:abstractNum>
-  <w:abstractNum w:abstractNumId="11" w15:restartNumberingAfterBreak="0">
+  <w:abstractNum w:abstractNumId="12" w15:restartNumberingAfterBreak="0">
     <w:nsid w:val="3F927FD1"/>
     <w:multiLevelType w:val="multilevel"/>
     <w:tmpl w:val="A12456EC"/>
@@ -8190,7 +8352,7 @@
       </w:rPr>
     </w:lvl>
   </w:abstractNum>
-  <w:abstractNum w:abstractNumId="12" w15:restartNumberingAfterBreak="0">
+  <w:abstractNum w:abstractNumId="13" w15:restartNumberingAfterBreak="0">
     <w:nsid w:val="43FC58AC"/>
     <w:multiLevelType w:val="multilevel"/>
     <w:tmpl w:val="F54AB0A8"/>
@@ -8339,7 +8501,7 @@
       </w:rPr>
     </w:lvl>
   </w:abstractNum>
-  <w:abstractNum w:abstractNumId="13" w15:restartNumberingAfterBreak="0">
+  <w:abstractNum w:abstractNumId="14" w15:restartNumberingAfterBreak="0">
     <w:nsid w:val="521A0324"/>
     <w:multiLevelType w:val="multilevel"/>
     <w:tmpl w:val="74848B7A"/>
@@ -8488,7 +8650,7 @@
       </w:rPr>
     </w:lvl>
   </w:abstractNum>
-  <w:abstractNum w:abstractNumId="14" w15:restartNumberingAfterBreak="0">
+  <w:abstractNum w:abstractNumId="15" w15:restartNumberingAfterBreak="0">
     <w:nsid w:val="52304940"/>
     <w:multiLevelType w:val="multilevel"/>
     <w:tmpl w:val="BA6EBEA4"/>
@@ -8605,7 +8767,7 @@
       </w:pPr>
     </w:lvl>
   </w:abstractNum>
-  <w:abstractNum w:abstractNumId="15" w15:restartNumberingAfterBreak="0">
+  <w:abstractNum w:abstractNumId="16" w15:restartNumberingAfterBreak="0">
     <w:nsid w:val="54EF2734"/>
     <w:multiLevelType w:val="multilevel"/>
     <w:tmpl w:val="4672ECBA"/>
@@ -8722,7 +8884,7 @@
       </w:pPr>
     </w:lvl>
   </w:abstractNum>
-  <w:abstractNum w:abstractNumId="16" w15:restartNumberingAfterBreak="0">
+  <w:abstractNum w:abstractNumId="17" w15:restartNumberingAfterBreak="0">
     <w:nsid w:val="58F4554E"/>
     <w:multiLevelType w:val="hybridMultilevel"/>
     <w:tmpl w:val="8DD254F0"/>
@@ -8835,7 +8997,7 @@
       </w:rPr>
     </w:lvl>
   </w:abstractNum>
-  <w:abstractNum w:abstractNumId="17" w15:restartNumberingAfterBreak="0">
+  <w:abstractNum w:abstractNumId="18" w15:restartNumberingAfterBreak="0">
     <w:nsid w:val="5A996C5E"/>
     <w:multiLevelType w:val="multilevel"/>
     <w:tmpl w:val="2EFE1644"/>
@@ -8984,7 +9146,7 @@
       </w:rPr>
     </w:lvl>
   </w:abstractNum>
-  <w:abstractNum w:abstractNumId="18" w15:restartNumberingAfterBreak="0">
+  <w:abstractNum w:abstractNumId="19" w15:restartNumberingAfterBreak="0">
     <w:nsid w:val="5B3137E4"/>
     <w:multiLevelType w:val="multilevel"/>
     <w:tmpl w:val="DB469374"/>
@@ -9133,7 +9295,7 @@
       </w:rPr>
     </w:lvl>
   </w:abstractNum>
-  <w:abstractNum w:abstractNumId="19" w15:restartNumberingAfterBreak="0">
+  <w:abstractNum w:abstractNumId="20" w15:restartNumberingAfterBreak="0">
     <w:nsid w:val="5CFC7C1B"/>
     <w:multiLevelType w:val="multilevel"/>
     <w:tmpl w:val="DB2243A0"/>
@@ -9282,7 +9444,7 @@
       </w:rPr>
     </w:lvl>
   </w:abstractNum>
-  <w:abstractNum w:abstractNumId="20" w15:restartNumberingAfterBreak="0">
+  <w:abstractNum w:abstractNumId="21" w15:restartNumberingAfterBreak="0">
     <w:nsid w:val="641D0155"/>
     <w:multiLevelType w:val="multilevel"/>
     <w:tmpl w:val="B54216C2"/>
@@ -9399,7 +9561,7 @@
       </w:pPr>
     </w:lvl>
   </w:abstractNum>
-  <w:abstractNum w:abstractNumId="21" w15:restartNumberingAfterBreak="0">
+  <w:abstractNum w:abstractNumId="22" w15:restartNumberingAfterBreak="0">
     <w:nsid w:val="6FD50B66"/>
     <w:multiLevelType w:val="multilevel"/>
     <w:tmpl w:val="FD2C42A8"/>
@@ -9548,7 +9710,7 @@
       </w:rPr>
     </w:lvl>
   </w:abstractNum>
-  <w:abstractNum w:abstractNumId="22" w15:restartNumberingAfterBreak="0">
+  <w:abstractNum w:abstractNumId="23" w15:restartNumberingAfterBreak="0">
     <w:nsid w:val="76B37272"/>
     <w:multiLevelType w:val="multilevel"/>
     <w:tmpl w:val="B41E7AE2"/>
@@ -9665,7 +9827,7 @@
       </w:pPr>
     </w:lvl>
   </w:abstractNum>
-  <w:abstractNum w:abstractNumId="23" w15:restartNumberingAfterBreak="0">
+  <w:abstractNum w:abstractNumId="24" w15:restartNumberingAfterBreak="0">
     <w:nsid w:val="7726488B"/>
     <w:multiLevelType w:val="multilevel"/>
     <w:tmpl w:val="74D0D728"/>
@@ -9814,7 +9976,7 @@
       </w:rPr>
     </w:lvl>
   </w:abstractNum>
-  <w:abstractNum w:abstractNumId="24" w15:restartNumberingAfterBreak="0">
+  <w:abstractNum w:abstractNumId="25" w15:restartNumberingAfterBreak="0">
     <w:nsid w:val="7A833A33"/>
     <w:multiLevelType w:val="multilevel"/>
     <w:tmpl w:val="F8A46748"/>
@@ -9963,7 +10125,7 @@
       </w:rPr>
     </w:lvl>
   </w:abstractNum>
-  <w:abstractNum w:abstractNumId="25" w15:restartNumberingAfterBreak="0">
+  <w:abstractNum w:abstractNumId="26" w15:restartNumberingAfterBreak="0">
     <w:nsid w:val="7C3F4FAE"/>
     <w:multiLevelType w:val="multilevel"/>
     <w:tmpl w:val="0860B7BE"/>
@@ -10080,7 +10242,7 @@
       </w:pPr>
     </w:lvl>
   </w:abstractNum>
-  <w:abstractNum w:abstractNumId="26" w15:restartNumberingAfterBreak="0">
+  <w:abstractNum w:abstractNumId="27" w15:restartNumberingAfterBreak="0">
     <w:nsid w:val="7DD52439"/>
     <w:multiLevelType w:val="multilevel"/>
     <w:tmpl w:val="93E40F7E"/>
@@ -10229,7 +10391,7 @@
       </w:rPr>
     </w:lvl>
   </w:abstractNum>
-  <w:abstractNum w:abstractNumId="27" w15:restartNumberingAfterBreak="0">
+  <w:abstractNum w:abstractNumId="28" w15:restartNumberingAfterBreak="0">
     <w:nsid w:val="7F7B7840"/>
     <w:multiLevelType w:val="multilevel"/>
     <w:tmpl w:val="02D0340A"/>
@@ -10346,7 +10508,7 @@
       </w:pPr>
     </w:lvl>
   </w:abstractNum>
-  <w:abstractNum w:abstractNumId="28" w15:restartNumberingAfterBreak="0">
+  <w:abstractNum w:abstractNumId="29" w15:restartNumberingAfterBreak="0">
     <w:nsid w:val="7FF528D4"/>
     <w:multiLevelType w:val="multilevel"/>
     <w:tmpl w:val="1D70CD5C"/>
@@ -10496,7 +10658,7 @@
     </w:lvl>
   </w:abstractNum>
   <w:num w:numId="1" w16cid:durableId="1245992700">
-    <w:abstractNumId w:val="10"/>
+    <w:abstractNumId w:val="11"/>
   </w:num>
   <w:num w:numId="2" w16cid:durableId="1738481108">
     <w:abstractNumId w:val="4"/>
@@ -10505,82 +10667,85 @@
     <w:abstractNumId w:val="2"/>
   </w:num>
   <w:num w:numId="4" w16cid:durableId="1541359610">
-    <w:abstractNumId w:val="28"/>
+    <w:abstractNumId w:val="29"/>
   </w:num>
   <w:num w:numId="5" w16cid:durableId="840318786">
+    <w:abstractNumId w:val="26"/>
+  </w:num>
+  <w:num w:numId="6" w16cid:durableId="1714844362">
     <w:abstractNumId w:val="25"/>
   </w:num>
-  <w:num w:numId="6" w16cid:durableId="1714844362">
-    <w:abstractNumId w:val="24"/>
-  </w:num>
   <w:num w:numId="7" w16cid:durableId="1473446738">
-    <w:abstractNumId w:val="22"/>
+    <w:abstractNumId w:val="23"/>
   </w:num>
   <w:num w:numId="8" w16cid:durableId="218128383">
     <w:abstractNumId w:val="0"/>
   </w:num>
   <w:num w:numId="9" w16cid:durableId="1578440185">
-    <w:abstractNumId w:val="27"/>
+    <w:abstractNumId w:val="28"/>
   </w:num>
   <w:num w:numId="10" w16cid:durableId="854733312">
+    <w:abstractNumId w:val="19"/>
+  </w:num>
+  <w:num w:numId="11" w16cid:durableId="771440722">
+    <w:abstractNumId w:val="16"/>
+  </w:num>
+  <w:num w:numId="12" w16cid:durableId="1218010456">
     <w:abstractNumId w:val="18"/>
   </w:num>
-  <w:num w:numId="11" w16cid:durableId="771440722">
+  <w:num w:numId="13" w16cid:durableId="218788669">
     <w:abstractNumId w:val="15"/>
-  </w:num>
-  <w:num w:numId="12" w16cid:durableId="1218010456">
-    <w:abstractNumId w:val="17"/>
-  </w:num>
-  <w:num w:numId="13" w16cid:durableId="218788669">
-    <w:abstractNumId w:val="14"/>
   </w:num>
   <w:num w:numId="14" w16cid:durableId="994842350">
     <w:abstractNumId w:val="6"/>
   </w:num>
   <w:num w:numId="15" w16cid:durableId="955330429">
-    <w:abstractNumId w:val="20"/>
+    <w:abstractNumId w:val="21"/>
   </w:num>
   <w:num w:numId="16" w16cid:durableId="1472792257">
-    <w:abstractNumId w:val="26"/>
+    <w:abstractNumId w:val="27"/>
   </w:num>
   <w:num w:numId="17" w16cid:durableId="743915955">
-    <w:abstractNumId w:val="8"/>
+    <w:abstractNumId w:val="9"/>
   </w:num>
   <w:num w:numId="18" w16cid:durableId="1383215313">
-    <w:abstractNumId w:val="9"/>
+    <w:abstractNumId w:val="10"/>
   </w:num>
   <w:num w:numId="19" w16cid:durableId="1309893439">
-    <w:abstractNumId w:val="23"/>
+    <w:abstractNumId w:val="24"/>
   </w:num>
   <w:num w:numId="20" w16cid:durableId="487786768">
-    <w:abstractNumId w:val="16"/>
+    <w:abstractNumId w:val="17"/>
   </w:num>
   <w:num w:numId="21" w16cid:durableId="2108848103">
     <w:abstractNumId w:val="5"/>
   </w:num>
   <w:num w:numId="22" w16cid:durableId="1248735285">
-    <w:abstractNumId w:val="12"/>
+    <w:abstractNumId w:val="13"/>
   </w:num>
   <w:num w:numId="23" w16cid:durableId="1420172974">
     <w:abstractNumId w:val="3"/>
   </w:num>
   <w:num w:numId="24" w16cid:durableId="1198932258">
-    <w:abstractNumId w:val="7"/>
+    <w:abstractNumId w:val="8"/>
   </w:num>
   <w:num w:numId="25" w16cid:durableId="2117168129">
     <w:abstractNumId w:val="1"/>
   </w:num>
   <w:num w:numId="26" w16cid:durableId="429012413">
-    <w:abstractNumId w:val="11"/>
+    <w:abstractNumId w:val="12"/>
   </w:num>
   <w:num w:numId="27" w16cid:durableId="615722669">
-    <w:abstractNumId w:val="13"/>
+    <w:abstractNumId w:val="14"/>
   </w:num>
   <w:num w:numId="28" w16cid:durableId="1164854996">
-    <w:abstractNumId w:val="21"/>
+    <w:abstractNumId w:val="22"/>
   </w:num>
   <w:num w:numId="29" w16cid:durableId="1830054450">
-    <w:abstractNumId w:val="19"/>
+    <w:abstractNumId w:val="20"/>
+  </w:num>
+  <w:num w:numId="30" w16cid:durableId="265357715">
+    <w:abstractNumId w:val="7"/>
   </w:num>
 </w:numbering>
 </file>

</xml_diff>